<commit_message>
Committing Mock files in Scketch and Balsamiq
</commit_message>
<xml_diff>
--- a/Mocks/ContentTypes/ContentTypes.docx
+++ b/Mocks/ContentTypes/ContentTypes.docx
@@ -12,7 +12,15 @@
     </w:p>
     <w:p>
       <w:r>
-        <w:t>Login Button</w:t>
+        <w:t>Login</w:t>
+      </w:r>
+      <w:r>
+        <w:t>/Register</w:t>
+      </w:r>
+      <w:bookmarkStart w:id="0" w:name="_GoBack"/>
+      <w:bookmarkEnd w:id="0"/>
+      <w:r>
+        <w:t xml:space="preserve"> Button</w:t>
       </w:r>
     </w:p>
     <w:p>
@@ -31,26 +39,29 @@
       <w:r>
         <w:t>B-Head</w:t>
       </w:r>
+      <w:r>
+        <w:t xml:space="preserve"> </w:t>
+      </w:r>
     </w:p>
     <w:p>
       <w:r>
+        <w:t xml:space="preserve">Alternating </w:t>
+      </w:r>
+      <w:r>
         <w:t>Sub Images</w:t>
       </w:r>
     </w:p>
     <w:p>
       <w:r>
-        <w:t>Footer</w:t>
+        <w:t>Menu Button -&gt; Animated Pop out Side Menu</w:t>
       </w:r>
     </w:p>
     <w:p>
-      <w:bookmarkStart w:id="0" w:name="_GoBack"/>
-      <w:bookmarkEnd w:id="0"/>
+      <w:r>
+        <w:t>Footer</w:t>
+      </w:r>
     </w:p>
-    <w:p>
-      <w:r>
-        <w:t>Menu Button -&gt; Animated Pop out Side Menu</w:t>
-      </w:r>
-    </w:p>
+    <w:p/>
     <w:p/>
     <w:sectPr>
       <w:pgSz w:w="12240" w:h="15840"/>

</xml_diff>